<commit_message>
schema + pcb + temp bom
</commit_message>
<xml_diff>
--- a/scriptie efuse 2021.docx
+++ b/scriptie efuse 2021.docx
@@ -5959,6 +5959,11 @@
       </m:oMathPara>
     </w:p>
     <w:p>
+      <w:r>
+        <w:t>38/0.06 = 633.33ohm current limit analog opto coupler</w:t>
+      </w:r>
+    </w:p>
+    <w:p>
       <w:pPr>
         <w:pStyle w:val="Heading4"/>
       </w:pPr>
@@ -5978,7 +5983,43 @@
             <w:rPr>
               <w:rFonts w:ascii="Cambria Math" w:hAnsi="Cambria Math"/>
             </w:rPr>
-            <m:t>mid -&gt; 5V -&gt;5V-1.3V=3.7V→</m:t>
+            <m:t xml:space="preserve">mid -&gt; </m:t>
+          </m:r>
+          <m:r>
+            <w:rPr>
+              <w:rFonts w:ascii="Cambria Math" w:hAnsi="Cambria Math"/>
+            </w:rPr>
+            <m:t>3.3</m:t>
+          </m:r>
+          <m:r>
+            <w:rPr>
+              <w:rFonts w:ascii="Cambria Math" w:hAnsi="Cambria Math"/>
+            </w:rPr>
+            <m:t>V -&gt;</m:t>
+          </m:r>
+          <m:r>
+            <w:rPr>
+              <w:rFonts w:ascii="Cambria Math" w:hAnsi="Cambria Math"/>
+            </w:rPr>
+            <m:t>3.3</m:t>
+          </m:r>
+          <m:r>
+            <w:rPr>
+              <w:rFonts w:ascii="Cambria Math" w:hAnsi="Cambria Math"/>
+            </w:rPr>
+            <m:t>V-1.3V=</m:t>
+          </m:r>
+          <m:r>
+            <w:rPr>
+              <w:rFonts w:ascii="Cambria Math" w:hAnsi="Cambria Math"/>
+            </w:rPr>
+            <m:t>2</m:t>
+          </m:r>
+          <m:r>
+            <w:rPr>
+              <w:rFonts w:ascii="Cambria Math" w:hAnsi="Cambria Math"/>
+            </w:rPr>
+            <m:t>V→</m:t>
           </m:r>
           <m:f>
             <m:fPr>
@@ -5994,7 +6035,13 @@
                 <w:rPr>
                   <w:rFonts w:ascii="Cambria Math" w:hAnsi="Cambria Math"/>
                 </w:rPr>
-                <m:t>3.7V</m:t>
+                <m:t>2</m:t>
+              </m:r>
+              <m:r>
+                <w:rPr>
+                  <w:rFonts w:ascii="Cambria Math" w:hAnsi="Cambria Math"/>
+                </w:rPr>
+                <m:t>V</m:t>
               </m:r>
             </m:num>
             <m:den>
@@ -6010,14 +6057,32 @@
             <w:rPr>
               <w:rFonts w:ascii="Cambria Math" w:hAnsi="Cambria Math"/>
             </w:rPr>
-            <m:t>=740Ω</m:t>
+            <m:t>=</m:t>
+          </m:r>
+          <m:r>
+            <w:rPr>
+              <w:rFonts w:ascii="Cambria Math" w:hAnsi="Cambria Math"/>
+            </w:rPr>
+            <m:t>400</m:t>
+          </m:r>
+          <m:r>
+            <w:rPr>
+              <w:rFonts w:ascii="Cambria Math" w:hAnsi="Cambria Math"/>
+            </w:rPr>
+            <m:t>Ω</m:t>
           </m:r>
         </m:oMath>
       </m:oMathPara>
     </w:p>
     <w:p>
       <w:r>
-        <w:t>Bestaande weerstand: 750Ω</w:t>
+        <w:t xml:space="preserve">Bestaande weerstand: </w:t>
+      </w:r>
+      <w:r>
+        <w:t>390</w:t>
+      </w:r>
+      <w:r>
+        <w:t>Ω</w:t>
       </w:r>
     </w:p>
     <w:p>

</xml_diff>

<commit_message>
schema + document update
</commit_message>
<xml_diff>
--- a/scriptie efuse 2021.docx
+++ b/scriptie efuse 2021.docx
@@ -58,7 +58,31 @@
         <w:t xml:space="preserve">Satelliet voedingen </w:t>
       </w:r>
       <w:r>
-        <w:t xml:space="preserve">hebben Latching Current Limiters(LCL). Deze bepalen de stroom limiet in satelliet. Deze worden ingedeeld in </w:t>
+        <w:t xml:space="preserve">hebben </w:t>
+      </w:r>
+      <w:proofErr w:type="spellStart"/>
+      <w:r>
+        <w:t>Latching</w:t>
+      </w:r>
+      <w:proofErr w:type="spellEnd"/>
+      <w:r>
+        <w:t xml:space="preserve"> </w:t>
+      </w:r>
+      <w:proofErr w:type="spellStart"/>
+      <w:r>
+        <w:t>Current</w:t>
+      </w:r>
+      <w:proofErr w:type="spellEnd"/>
+      <w:r>
+        <w:t xml:space="preserve"> </w:t>
+      </w:r>
+      <w:proofErr w:type="spellStart"/>
+      <w:r>
+        <w:t>Limiters</w:t>
+      </w:r>
+      <w:proofErr w:type="spellEnd"/>
+      <w:r>
+        <w:t xml:space="preserve">(LCL). Deze bepalen de stroom limiet in satelliet. Deze worden ingedeeld in </w:t>
       </w:r>
       <w:r>
         <w:t>LCL-klasse</w:t>
@@ -94,7 +118,15 @@
     </w:p>
     <w:p>
       <w:r>
-        <w:t>Na het vinden van een goede ic kon ik verder naar het maken van een volledige pcb met een microcontroller en een usb interface met python en labview.</w:t>
+        <w:t xml:space="preserve">Na het vinden van een goede ic kon ik verder naar het maken van een volledige pcb met een microcontroller en een usb interface met python en </w:t>
+      </w:r>
+      <w:proofErr w:type="spellStart"/>
+      <w:r>
+        <w:t>labview</w:t>
+      </w:r>
+      <w:proofErr w:type="spellEnd"/>
+      <w:r>
+        <w:t>.</w:t>
       </w:r>
     </w:p>
     <w:p/>
@@ -1711,6 +1743,618 @@
       <w:pPr>
         <w:pStyle w:val="Heading1"/>
       </w:pPr>
+      <w:r>
+        <w:lastRenderedPageBreak/>
+        <w:t>Software</w:t>
+      </w:r>
+    </w:p>
+    <w:p>
+      <w:pPr>
+        <w:pStyle w:val="Heading2"/>
+      </w:pPr>
+      <w:proofErr w:type="spellStart"/>
+      <w:r>
+        <w:t>IDE’s</w:t>
+      </w:r>
+      <w:proofErr w:type="spellEnd"/>
+    </w:p>
+    <w:p>
+      <w:r>
+        <w:t xml:space="preserve">Bruikbare </w:t>
+      </w:r>
+      <w:proofErr w:type="spellStart"/>
+      <w:r>
+        <w:t>IDE’s</w:t>
+      </w:r>
+      <w:proofErr w:type="spellEnd"/>
+      <w:r>
+        <w:t xml:space="preserve"> voor Atmel </w:t>
+      </w:r>
+      <w:r>
+        <w:t>SAM (</w:t>
+      </w:r>
+      <w:r>
+        <w:t xml:space="preserve">arduino </w:t>
+      </w:r>
+      <w:proofErr w:type="spellStart"/>
+      <w:r>
+        <w:t>mkrzero</w:t>
+      </w:r>
+      <w:proofErr w:type="spellEnd"/>
+      <w:r>
+        <w:t>)</w:t>
+      </w:r>
+      <w:r>
+        <w:t>:</w:t>
+      </w:r>
+    </w:p>
+    <w:tbl>
+      <w:tblPr>
+        <w:tblStyle w:val="TableGrid"/>
+        <w:tblW w:w="0" w:type="auto"/>
+        <w:tblLook w:val="04A0" w:firstRow="1" w:lastRow="0" w:firstColumn="1" w:lastColumn="0" w:noHBand="0" w:noVBand="1"/>
+      </w:tblPr>
+      <w:tblGrid>
+        <w:gridCol w:w="1638"/>
+        <w:gridCol w:w="1921"/>
+        <w:gridCol w:w="1817"/>
+        <w:gridCol w:w="1707"/>
+        <w:gridCol w:w="1808"/>
+      </w:tblGrid>
+      <w:tr>
+        <w:tc>
+          <w:tcPr>
+            <w:tcW w:w="1638" w:type="dxa"/>
+          </w:tcPr>
+          <w:p/>
+        </w:tc>
+        <w:tc>
+          <w:tcPr>
+            <w:tcW w:w="1921" w:type="dxa"/>
+          </w:tcPr>
+          <w:p>
+            <w:r>
+              <w:t xml:space="preserve">Microchip </w:t>
+            </w:r>
+            <w:r>
+              <w:t>MPLAB</w:t>
+            </w:r>
+          </w:p>
+        </w:tc>
+        <w:tc>
+          <w:tcPr>
+            <w:tcW w:w="1817" w:type="dxa"/>
+          </w:tcPr>
+          <w:p>
+            <w:proofErr w:type="spellStart"/>
+            <w:r>
+              <w:t>PlatformIO</w:t>
+            </w:r>
+            <w:proofErr w:type="spellEnd"/>
+          </w:p>
+        </w:tc>
+        <w:tc>
+          <w:tcPr>
+            <w:tcW w:w="1707" w:type="dxa"/>
+          </w:tcPr>
+          <w:p>
+            <w:r>
+              <w:t>Arduino</w:t>
+            </w:r>
+          </w:p>
+        </w:tc>
+        <w:tc>
+          <w:tcPr>
+            <w:tcW w:w="1808" w:type="dxa"/>
+          </w:tcPr>
+          <w:p>
+            <w:r>
+              <w:t>IAR Embedded Workbench</w:t>
+            </w:r>
+          </w:p>
+        </w:tc>
+      </w:tr>
+      <w:tr>
+        <w:tc>
+          <w:tcPr>
+            <w:tcW w:w="1638" w:type="dxa"/>
+          </w:tcPr>
+          <w:p>
+            <w:r>
+              <w:t>Prijs</w:t>
+            </w:r>
+          </w:p>
+        </w:tc>
+        <w:tc>
+          <w:tcPr>
+            <w:tcW w:w="1921" w:type="dxa"/>
+          </w:tcPr>
+          <w:p>
+            <w:r>
+              <w:t>Gratis</w:t>
+            </w:r>
+          </w:p>
+        </w:tc>
+        <w:tc>
+          <w:tcPr>
+            <w:tcW w:w="1817" w:type="dxa"/>
+          </w:tcPr>
+          <w:p>
+            <w:r>
+              <w:t>Gratis</w:t>
+            </w:r>
+          </w:p>
+        </w:tc>
+        <w:tc>
+          <w:tcPr>
+            <w:tcW w:w="1707" w:type="dxa"/>
+          </w:tcPr>
+          <w:p>
+            <w:r>
+              <w:t>Gratis</w:t>
+            </w:r>
+          </w:p>
+        </w:tc>
+        <w:tc>
+          <w:tcPr>
+            <w:tcW w:w="1808" w:type="dxa"/>
+          </w:tcPr>
+          <w:p>
+            <w:r>
+              <w:t>Niet vermeld je moet een quote vragen</w:t>
+            </w:r>
+          </w:p>
+        </w:tc>
+      </w:tr>
+      <w:tr>
+        <w:tc>
+          <w:tcPr>
+            <w:tcW w:w="1638" w:type="dxa"/>
+          </w:tcPr>
+          <w:p>
+            <w:r>
+              <w:t>Editor</w:t>
+            </w:r>
+          </w:p>
+        </w:tc>
+        <w:tc>
+          <w:tcPr>
+            <w:tcW w:w="1921" w:type="dxa"/>
+          </w:tcPr>
+          <w:p>
+            <w:proofErr w:type="spellStart"/>
+            <w:r>
+              <w:t>custom</w:t>
+            </w:r>
+            <w:proofErr w:type="spellEnd"/>
+          </w:p>
+        </w:tc>
+        <w:tc>
+          <w:tcPr>
+            <w:tcW w:w="1817" w:type="dxa"/>
+          </w:tcPr>
+          <w:p>
+            <w:r>
+              <w:t>VSCode, …</w:t>
+            </w:r>
+          </w:p>
+        </w:tc>
+        <w:tc>
+          <w:tcPr>
+            <w:tcW w:w="1707" w:type="dxa"/>
+          </w:tcPr>
+          <w:p>
+            <w:proofErr w:type="spellStart"/>
+            <w:r>
+              <w:t>Custom</w:t>
+            </w:r>
+            <w:proofErr w:type="spellEnd"/>
+            <w:r>
+              <w:t xml:space="preserve">(arduino </w:t>
+            </w:r>
+            <w:proofErr w:type="spellStart"/>
+            <w:r>
+              <w:t>ide</w:t>
+            </w:r>
+            <w:proofErr w:type="spellEnd"/>
+            <w:r>
+              <w:t xml:space="preserve"> 2 is bijna identiek aan VSCode)</w:t>
+            </w:r>
+          </w:p>
+        </w:tc>
+        <w:tc>
+          <w:tcPr>
+            <w:tcW w:w="1808" w:type="dxa"/>
+          </w:tcPr>
+          <w:p>
+            <w:proofErr w:type="spellStart"/>
+            <w:r>
+              <w:t>Custom</w:t>
+            </w:r>
+            <w:proofErr w:type="spellEnd"/>
+            <w:r>
+              <w:t xml:space="preserve"> of </w:t>
+            </w:r>
+            <w:proofErr w:type="spellStart"/>
+            <w:r>
+              <w:t>Eclipse</w:t>
+            </w:r>
+            <w:proofErr w:type="spellEnd"/>
+          </w:p>
+        </w:tc>
+      </w:tr>
+      <w:tr>
+        <w:tc>
+          <w:tcPr>
+            <w:tcW w:w="1638" w:type="dxa"/>
+          </w:tcPr>
+          <w:p>
+            <w:r>
+              <w:t>Debugging</w:t>
+            </w:r>
+          </w:p>
+        </w:tc>
+        <w:tc>
+          <w:tcPr>
+            <w:tcW w:w="1921" w:type="dxa"/>
+          </w:tcPr>
+          <w:p>
+            <w:r>
+              <w:t>Ja</w:t>
+            </w:r>
+          </w:p>
+        </w:tc>
+        <w:tc>
+          <w:tcPr>
+            <w:tcW w:w="1817" w:type="dxa"/>
+          </w:tcPr>
+          <w:p>
+            <w:r>
+              <w:t>Ja</w:t>
+            </w:r>
+          </w:p>
+        </w:tc>
+        <w:tc>
+          <w:tcPr>
+            <w:tcW w:w="1707" w:type="dxa"/>
+          </w:tcPr>
+          <w:p>
+            <w:r>
+              <w:t xml:space="preserve">Alleen in V2 momenteel in </w:t>
+            </w:r>
+            <w:proofErr w:type="spellStart"/>
+            <w:r>
+              <w:t>beta</w:t>
+            </w:r>
+            <w:proofErr w:type="spellEnd"/>
+          </w:p>
+        </w:tc>
+        <w:tc>
+          <w:tcPr>
+            <w:tcW w:w="1808" w:type="dxa"/>
+          </w:tcPr>
+          <w:p>
+            <w:r>
+              <w:t>Ja</w:t>
+            </w:r>
+          </w:p>
+        </w:tc>
+      </w:tr>
+      <w:tr>
+        <w:tc>
+          <w:tcPr>
+            <w:tcW w:w="1638" w:type="dxa"/>
+          </w:tcPr>
+          <w:p>
+            <w:r>
+              <w:t xml:space="preserve">Unit </w:t>
+            </w:r>
+            <w:proofErr w:type="spellStart"/>
+            <w:r>
+              <w:t>Testing</w:t>
+            </w:r>
+            <w:proofErr w:type="spellEnd"/>
+          </w:p>
+        </w:tc>
+        <w:tc>
+          <w:tcPr>
+            <w:tcW w:w="1921" w:type="dxa"/>
+          </w:tcPr>
+          <w:p>
+            <w:r>
+              <w:t xml:space="preserve">Mogelijk maar niet veel </w:t>
+            </w:r>
+            <w:proofErr w:type="spellStart"/>
+            <w:r>
+              <w:t>documentie</w:t>
+            </w:r>
+            <w:proofErr w:type="spellEnd"/>
+            <w:r>
+              <w:t>.</w:t>
+            </w:r>
+          </w:p>
+        </w:tc>
+        <w:tc>
+          <w:tcPr>
+            <w:tcW w:w="1817" w:type="dxa"/>
+          </w:tcPr>
+          <w:p>
+            <w:r>
+              <w:t>Ingeboud</w:t>
+            </w:r>
+            <w:r>
+              <w:t>.</w:t>
+            </w:r>
+            <w:r>
+              <w:t xml:space="preserve"> Goede documentatie.</w:t>
+            </w:r>
+          </w:p>
+        </w:tc>
+        <w:tc>
+          <w:tcPr>
+            <w:tcW w:w="1707" w:type="dxa"/>
+          </w:tcPr>
+          <w:p>
+            <w:r>
+              <w:t>Mogelijk met extra software vooral voor arduino bordjes</w:t>
+            </w:r>
+          </w:p>
+        </w:tc>
+        <w:tc>
+          <w:tcPr>
+            <w:tcW w:w="1808" w:type="dxa"/>
+          </w:tcPr>
+          <w:p>
+            <w:r>
+              <w:t>Extern</w:t>
+            </w:r>
+          </w:p>
+        </w:tc>
+      </w:tr>
+      <w:tr>
+        <w:tc>
+          <w:tcPr>
+            <w:tcW w:w="1638" w:type="dxa"/>
+          </w:tcPr>
+          <w:p>
+            <w:r>
+              <w:t>Code Coverage</w:t>
+            </w:r>
+          </w:p>
+        </w:tc>
+        <w:tc>
+          <w:tcPr>
+            <w:tcW w:w="1921" w:type="dxa"/>
+          </w:tcPr>
+          <w:p>
+            <w:r>
+              <w:t>Ja</w:t>
+            </w:r>
+          </w:p>
+        </w:tc>
+        <w:tc>
+          <w:tcPr>
+            <w:tcW w:w="1817" w:type="dxa"/>
+          </w:tcPr>
+          <w:p>
+            <w:r>
+              <w:t>Extern</w:t>
+            </w:r>
+          </w:p>
+        </w:tc>
+        <w:tc>
+          <w:tcPr>
+            <w:tcW w:w="1707" w:type="dxa"/>
+          </w:tcPr>
+          <w:p>
+            <w:r>
+              <w:t>Extern</w:t>
+            </w:r>
+          </w:p>
+        </w:tc>
+        <w:tc>
+          <w:tcPr>
+            <w:tcW w:w="1808" w:type="dxa"/>
+          </w:tcPr>
+          <w:p>
+            <w:r>
+              <w:t>Extern</w:t>
+            </w:r>
+          </w:p>
+        </w:tc>
+      </w:tr>
+      <w:tr>
+        <w:tc>
+          <w:tcPr>
+            <w:tcW w:w="1638" w:type="dxa"/>
+          </w:tcPr>
+          <w:p>
+            <w:proofErr w:type="spellStart"/>
+            <w:r>
+              <w:t>Static</w:t>
+            </w:r>
+            <w:proofErr w:type="spellEnd"/>
+            <w:r>
+              <w:t xml:space="preserve"> code</w:t>
+            </w:r>
+            <w:r>
+              <w:t xml:space="preserve"> </w:t>
+            </w:r>
+            <w:r>
+              <w:t>checker</w:t>
+            </w:r>
+          </w:p>
+        </w:tc>
+        <w:tc>
+          <w:tcPr>
+            <w:tcW w:w="1921" w:type="dxa"/>
+          </w:tcPr>
+          <w:p>
+            <w:r>
+              <w:t xml:space="preserve">Extern </w:t>
+            </w:r>
+          </w:p>
+        </w:tc>
+        <w:tc>
+          <w:tcPr>
+            <w:tcW w:w="1817" w:type="dxa"/>
+          </w:tcPr>
+          <w:p>
+            <w:r>
+              <w:t xml:space="preserve">Ingeboud: </w:t>
+            </w:r>
+            <w:proofErr w:type="spellStart"/>
+            <w:r>
+              <w:t>Cppcheck</w:t>
+            </w:r>
+            <w:proofErr w:type="spellEnd"/>
+            <w:r>
+              <w:t xml:space="preserve">, </w:t>
+            </w:r>
+            <w:proofErr w:type="spellStart"/>
+            <w:r>
+              <w:t>Clang-Tidy</w:t>
+            </w:r>
+            <w:proofErr w:type="spellEnd"/>
+            <w:r>
+              <w:t xml:space="preserve">, </w:t>
+            </w:r>
+            <w:r>
+              <w:t>PVS-Studio</w:t>
+            </w:r>
+          </w:p>
+        </w:tc>
+        <w:tc>
+          <w:tcPr>
+            <w:tcW w:w="1707" w:type="dxa"/>
+          </w:tcPr>
+          <w:p>
+            <w:r>
+              <w:t>Extern</w:t>
+            </w:r>
+          </w:p>
+        </w:tc>
+        <w:tc>
+          <w:tcPr>
+            <w:tcW w:w="1808" w:type="dxa"/>
+          </w:tcPr>
+          <w:p>
+            <w:r>
+              <w:t xml:space="preserve">Ingeboud: </w:t>
+            </w:r>
+            <w:r>
+              <w:t>MISRA C</w:t>
+            </w:r>
+          </w:p>
+        </w:tc>
+      </w:tr>
+      <w:tr>
+        <w:tc>
+          <w:tcPr>
+            <w:tcW w:w="1638" w:type="dxa"/>
+          </w:tcPr>
+          <w:p>
+            <w:proofErr w:type="spellStart"/>
+            <w:r>
+              <w:t>Extra</w:t>
+            </w:r>
+            <w:r>
+              <w:t>s</w:t>
+            </w:r>
+            <w:proofErr w:type="spellEnd"/>
+          </w:p>
+        </w:tc>
+        <w:tc>
+          <w:tcPr>
+            <w:tcW w:w="1921" w:type="dxa"/>
+          </w:tcPr>
+          <w:p>
+            <w:r>
+              <w:t xml:space="preserve">MPLAB Code </w:t>
+            </w:r>
+            <w:proofErr w:type="spellStart"/>
+            <w:r>
+              <w:t>Configurator</w:t>
+            </w:r>
+            <w:proofErr w:type="spellEnd"/>
+          </w:p>
+        </w:tc>
+        <w:tc>
+          <w:tcPr>
+            <w:tcW w:w="1817" w:type="dxa"/>
+          </w:tcPr>
+          <w:p>
+            <w:r>
+              <w:t>Support voor arduino</w:t>
+            </w:r>
+            <w:r>
+              <w:t xml:space="preserve"> en veel andere platforms en </w:t>
+            </w:r>
+            <w:r>
+              <w:rPr>
+                <w:lang w:val="en-150"/>
+              </w:rPr>
+              <w:t>libraries</w:t>
+            </w:r>
+            <w:r>
+              <w:t>.</w:t>
+            </w:r>
+          </w:p>
+        </w:tc>
+        <w:tc>
+          <w:tcPr>
+            <w:tcW w:w="1707" w:type="dxa"/>
+          </w:tcPr>
+          <w:p>
+            <w:r>
+              <w:t xml:space="preserve">Arduino </w:t>
+            </w:r>
+            <w:r>
+              <w:rPr>
+                <w:lang w:val="en-150"/>
+              </w:rPr>
+              <w:t>libraries</w:t>
+            </w:r>
+          </w:p>
+        </w:tc>
+        <w:tc>
+          <w:tcPr>
+            <w:tcW w:w="1808" w:type="dxa"/>
+          </w:tcPr>
+          <w:p>
+            <w:proofErr w:type="spellStart"/>
+            <w:r>
+              <w:t>Functional</w:t>
+            </w:r>
+            <w:proofErr w:type="spellEnd"/>
+            <w:r>
+              <w:t xml:space="preserve"> </w:t>
+            </w:r>
+            <w:proofErr w:type="spellStart"/>
+            <w:r>
+              <w:t>safetey</w:t>
+            </w:r>
+            <w:proofErr w:type="spellEnd"/>
+            <w:r>
+              <w:t xml:space="preserve"> </w:t>
+            </w:r>
+            <w:proofErr w:type="spellStart"/>
+            <w:r>
+              <w:t>certificcation</w:t>
+            </w:r>
+            <w:proofErr w:type="spellEnd"/>
+            <w:r>
+              <w:t xml:space="preserve">, … </w:t>
+            </w:r>
+          </w:p>
+        </w:tc>
+      </w:tr>
+    </w:tbl>
+    <w:p/>
+    <w:p>
+      <w:pPr>
+        <w:pStyle w:val="Heading1"/>
+      </w:pPr>
       <w:bookmarkStart w:id="13" w:name="_Toc65774310"/>
       <w:r>
         <w:lastRenderedPageBreak/>
@@ -1722,14 +2366,22 @@
       <w:pPr>
         <w:pStyle w:val="Heading2"/>
       </w:pPr>
+      <w:r>
+        <w:t>Component</w:t>
+      </w:r>
+      <w:r>
+        <w:t xml:space="preserve"> keuze</w:t>
+      </w:r>
+    </w:p>
+    <w:p>
+      <w:pPr>
+        <w:pStyle w:val="Heading3"/>
+      </w:pPr>
       <w:bookmarkStart w:id="14" w:name="_Toc65774311"/>
       <w:r>
         <w:t>eFuse</w:t>
       </w:r>
       <w:bookmarkEnd w:id="14"/>
-      <w:r>
-        <w:t xml:space="preserve"> keuze</w:t>
-      </w:r>
     </w:p>
     <w:tbl>
       <w:tblPr>
@@ -1770,6 +2422,7 @@
                 <w:color w:val="000000"/>
               </w:rPr>
             </w:pPr>
+            <w:proofErr w:type="spellStart"/>
             <w:r>
               <w:rPr>
                 <w:rFonts w:ascii="Calibri" w:hAnsi="Calibri"/>
@@ -1777,6 +2430,7 @@
               </w:rPr>
               <w:t>efuse</w:t>
             </w:r>
+            <w:proofErr w:type="spellEnd"/>
           </w:p>
         </w:tc>
         <w:tc>
@@ -1919,7 +2573,23 @@
                 <w:rFonts w:ascii="Calibri" w:hAnsi="Calibri"/>
                 <w:color w:val="000000"/>
               </w:rPr>
-              <w:t>8 to 48V</w:t>
+              <w:t xml:space="preserve">8 </w:t>
+            </w:r>
+            <w:proofErr w:type="spellStart"/>
+            <w:r>
+              <w:rPr>
+                <w:rFonts w:ascii="Calibri" w:hAnsi="Calibri"/>
+                <w:color w:val="000000"/>
+              </w:rPr>
+              <w:t>to</w:t>
+            </w:r>
+            <w:proofErr w:type="spellEnd"/>
+            <w:r>
+              <w:rPr>
+                <w:rFonts w:ascii="Calibri" w:hAnsi="Calibri"/>
+                <w:color w:val="000000"/>
+              </w:rPr>
+              <w:t xml:space="preserve"> 48V</w:t>
             </w:r>
           </w:p>
         </w:tc>
@@ -1944,7 +2614,23 @@
                 <w:rFonts w:ascii="Calibri" w:hAnsi="Calibri"/>
                 <w:color w:val="000000"/>
               </w:rPr>
-              <w:t>4.2 to 60V</w:t>
+              <w:t xml:space="preserve">4.2 </w:t>
+            </w:r>
+            <w:proofErr w:type="spellStart"/>
+            <w:r>
+              <w:rPr>
+                <w:rFonts w:ascii="Calibri" w:hAnsi="Calibri"/>
+                <w:color w:val="000000"/>
+              </w:rPr>
+              <w:t>to</w:t>
+            </w:r>
+            <w:proofErr w:type="spellEnd"/>
+            <w:r>
+              <w:rPr>
+                <w:rFonts w:ascii="Calibri" w:hAnsi="Calibri"/>
+                <w:color w:val="000000"/>
+              </w:rPr>
+              <w:t xml:space="preserve"> 60V</w:t>
             </w:r>
           </w:p>
         </w:tc>
@@ -1969,7 +2655,23 @@
                 <w:rFonts w:ascii="Calibri" w:hAnsi="Calibri"/>
                 <w:color w:val="000000"/>
               </w:rPr>
-              <w:t>4.5 to 60V</w:t>
+              <w:t xml:space="preserve">4.5 </w:t>
+            </w:r>
+            <w:proofErr w:type="spellStart"/>
+            <w:r>
+              <w:rPr>
+                <w:rFonts w:ascii="Calibri" w:hAnsi="Calibri"/>
+                <w:color w:val="000000"/>
+              </w:rPr>
+              <w:t>to</w:t>
+            </w:r>
+            <w:proofErr w:type="spellEnd"/>
+            <w:r>
+              <w:rPr>
+                <w:rFonts w:ascii="Calibri" w:hAnsi="Calibri"/>
+                <w:color w:val="000000"/>
+              </w:rPr>
+              <w:t xml:space="preserve"> 60V</w:t>
             </w:r>
           </w:p>
         </w:tc>
@@ -1994,13 +2696,31 @@
                 <w:color w:val="000000"/>
               </w:rPr>
             </w:pPr>
+            <w:proofErr w:type="spellStart"/>
             <w:r>
               <w:rPr>
                 <w:rFonts w:ascii="Calibri" w:hAnsi="Calibri"/>
                 <w:color w:val="000000"/>
               </w:rPr>
-              <w:t>continuous current</w:t>
-            </w:r>
+              <w:t>continuous</w:t>
+            </w:r>
+            <w:proofErr w:type="spellEnd"/>
+            <w:r>
+              <w:rPr>
+                <w:rFonts w:ascii="Calibri" w:hAnsi="Calibri"/>
+                <w:color w:val="000000"/>
+              </w:rPr>
+              <w:t xml:space="preserve"> </w:t>
+            </w:r>
+            <w:proofErr w:type="spellStart"/>
+            <w:r>
+              <w:rPr>
+                <w:rFonts w:ascii="Calibri" w:hAnsi="Calibri"/>
+                <w:color w:val="000000"/>
+              </w:rPr>
+              <w:t>current</w:t>
+            </w:r>
+            <w:proofErr w:type="spellEnd"/>
           </w:p>
         </w:tc>
         <w:tc>
@@ -2104,8 +2824,17 @@
                 <w:rFonts w:ascii="Calibri" w:hAnsi="Calibri"/>
                 <w:color w:val="000000"/>
               </w:rPr>
-              <w:t>max curren</w:t>
-            </w:r>
+              <w:t xml:space="preserve">max </w:t>
+            </w:r>
+            <w:proofErr w:type="spellStart"/>
+            <w:r>
+              <w:rPr>
+                <w:rFonts w:ascii="Calibri" w:hAnsi="Calibri"/>
+                <w:color w:val="000000"/>
+              </w:rPr>
+              <w:t>curren</w:t>
+            </w:r>
+            <w:proofErr w:type="spellEnd"/>
           </w:p>
         </w:tc>
         <w:tc>
@@ -2204,13 +2933,31 @@
                 <w:color w:val="000000"/>
               </w:rPr>
             </w:pPr>
+            <w:proofErr w:type="spellStart"/>
             <w:r>
               <w:rPr>
                 <w:rFonts w:ascii="Calibri" w:hAnsi="Calibri"/>
                 <w:color w:val="000000"/>
               </w:rPr>
-              <w:t>parrallel theoretisch moglijk</w:t>
-            </w:r>
+              <w:t>parrallel</w:t>
+            </w:r>
+            <w:proofErr w:type="spellEnd"/>
+            <w:r>
+              <w:rPr>
+                <w:rFonts w:ascii="Calibri" w:hAnsi="Calibri"/>
+                <w:color w:val="000000"/>
+              </w:rPr>
+              <w:t xml:space="preserve"> theoretisch </w:t>
+            </w:r>
+            <w:proofErr w:type="spellStart"/>
+            <w:r>
+              <w:rPr>
+                <w:rFonts w:ascii="Calibri" w:hAnsi="Calibri"/>
+                <w:color w:val="000000"/>
+              </w:rPr>
+              <w:t>moglijk</w:t>
+            </w:r>
+            <w:proofErr w:type="spellEnd"/>
           </w:p>
         </w:tc>
         <w:tc>
@@ -2419,8 +3166,33 @@
                 <w:rFonts w:ascii="Calibri" w:hAnsi="Calibri"/>
                 <w:color w:val="000000"/>
               </w:rPr>
-              <w:t>reverse ploarity protection</w:t>
-            </w:r>
+              <w:t xml:space="preserve">reverse </w:t>
+            </w:r>
+            <w:proofErr w:type="spellStart"/>
+            <w:r>
+              <w:rPr>
+                <w:rFonts w:ascii="Calibri" w:hAnsi="Calibri"/>
+                <w:color w:val="000000"/>
+              </w:rPr>
+              <w:t>ploarity</w:t>
+            </w:r>
+            <w:proofErr w:type="spellEnd"/>
+            <w:r>
+              <w:rPr>
+                <w:rFonts w:ascii="Calibri" w:hAnsi="Calibri"/>
+                <w:color w:val="000000"/>
+              </w:rPr>
+              <w:t xml:space="preserve"> </w:t>
+            </w:r>
+            <w:proofErr w:type="spellStart"/>
+            <w:r>
+              <w:rPr>
+                <w:rFonts w:ascii="Calibri" w:hAnsi="Calibri"/>
+                <w:color w:val="000000"/>
+              </w:rPr>
+              <w:t>protection</w:t>
+            </w:r>
+            <w:proofErr w:type="spellEnd"/>
           </w:p>
         </w:tc>
         <w:tc>
@@ -2444,8 +3216,17 @@
                 <w:rFonts w:ascii="Calibri" w:hAnsi="Calibri"/>
                 <w:color w:val="000000"/>
               </w:rPr>
-              <w:t>externe fet</w:t>
-            </w:r>
+              <w:t xml:space="preserve">externe </w:t>
+            </w:r>
+            <w:proofErr w:type="spellStart"/>
+            <w:r>
+              <w:rPr>
+                <w:rFonts w:ascii="Calibri" w:hAnsi="Calibri"/>
+                <w:color w:val="000000"/>
+              </w:rPr>
+              <w:t>fet</w:t>
+            </w:r>
+            <w:proofErr w:type="spellEnd"/>
           </w:p>
         </w:tc>
         <w:tc>
@@ -2494,8 +3275,17 @@
                 <w:rFonts w:ascii="Calibri" w:hAnsi="Calibri"/>
                 <w:color w:val="000000"/>
               </w:rPr>
-              <w:t>externe fet</w:t>
-            </w:r>
+              <w:t xml:space="preserve">externe </w:t>
+            </w:r>
+            <w:proofErr w:type="spellStart"/>
+            <w:r>
+              <w:rPr>
+                <w:rFonts w:ascii="Calibri" w:hAnsi="Calibri"/>
+                <w:color w:val="000000"/>
+              </w:rPr>
+              <w:t>fet</w:t>
+            </w:r>
+            <w:proofErr w:type="spellEnd"/>
           </w:p>
         </w:tc>
       </w:tr>
@@ -2604,16 +3394,25 @@
     <w:p/>
     <w:p>
       <w:r>
-        <w:t>De tps2660 ic is het meest kost effectief. zou genoeg zijn voor een class 1 of 2 voeding maar heeft geen overhead.</w:t>
+        <w:t xml:space="preserve">De tps2660 ic is het meest kost effectief. </w:t>
+      </w:r>
+      <w:r>
+        <w:t>Zou</w:t>
+      </w:r>
+      <w:r>
+        <w:t xml:space="preserve"> genoeg zijn voor een class 1 of 2 voeding maar heeft geen overhead.</w:t>
       </w:r>
       <w:r>
         <w:t xml:space="preserve"> B</w:t>
       </w:r>
       <w:r>
-        <w:t>ij LCL-klasse 2 zit je aan de minimum</w:t>
-      </w:r>
-      <w:r>
-        <w:t xml:space="preserve"> stroom limiet.</w:t>
+        <w:t xml:space="preserve">ij LCL-klasse 2 zit je aan de </w:t>
+      </w:r>
+      <w:r>
+        <w:t>minimumstroom</w:t>
+      </w:r>
+      <w:r>
+        <w:t xml:space="preserve"> limiet.</w:t>
       </w:r>
     </w:p>
     <w:p>
@@ -2623,7 +3422,15 @@
     </w:p>
     <w:p>
       <w:r>
-        <w:t>De tps2663 is duurder maar heeft hogere limieten dan de andere. Deze ic kan het meesten inclusief calss 3 en 5V.</w:t>
+        <w:t xml:space="preserve">De tps2663 is duurder maar heeft hogere limieten dan de andere. Deze ic kan het meesten inclusief </w:t>
+      </w:r>
+      <w:proofErr w:type="spellStart"/>
+      <w:r>
+        <w:t>calss</w:t>
+      </w:r>
+      <w:proofErr w:type="spellEnd"/>
+      <w:r>
+        <w:t xml:space="preserve"> 3 en 5V.</w:t>
       </w:r>
     </w:p>
     <w:p>
@@ -2642,9 +3449,80 @@
     </w:p>
     <w:p>
       <w:pPr>
+        <w:pStyle w:val="Heading3"/>
+      </w:pPr>
+      <w:r>
+        <w:t>ESD en overspanning beveiliging</w:t>
+      </w:r>
+    </w:p>
+    <w:p>
+      <w:pPr>
+        <w:pStyle w:val="Heading4"/>
+      </w:pPr>
+      <w:r>
+        <w:t>Ingang</w:t>
+      </w:r>
+    </w:p>
+    <w:p>
+      <w:r>
+        <w:t>Op de ingang gebruik ik een bi</w:t>
+      </w:r>
+      <w:r>
+        <w:t>-</w:t>
+      </w:r>
+      <w:r>
+        <w:t>directionele</w:t>
+      </w:r>
+      <w:r>
+        <w:t xml:space="preserve"> TVS-diode. Deze zijn meer gebruikt bij lage spanningen</w:t>
+      </w:r>
+      <w:r>
+        <w:t xml:space="preserve">. Er is geen extra </w:t>
+      </w:r>
+      <w:proofErr w:type="spellStart"/>
+      <w:r>
+        <w:t>fuse</w:t>
+      </w:r>
+      <w:proofErr w:type="spellEnd"/>
+      <w:r>
+        <w:t xml:space="preserve"> nodig omdat deze “open” breken, kan een voordeel zijn. Ze gaan ook langer mee.</w:t>
+      </w:r>
+    </w:p>
+    <w:p>
+      <w:pPr>
+        <w:pStyle w:val="Heading4"/>
+      </w:pPr>
+      <w:r>
+        <w:t>Uitgang</w:t>
+      </w:r>
+    </w:p>
+    <w:p>
+      <w:r>
+        <w:t xml:space="preserve">Op de uitgang heb ik een </w:t>
+      </w:r>
+      <w:proofErr w:type="spellStart"/>
+      <w:r>
+        <w:t>shotkey</w:t>
+      </w:r>
+      <w:proofErr w:type="spellEnd"/>
+      <w:r>
+        <w:t xml:space="preserve"> diode de spanning kan maar in 1 richting schaden maken. De diode is vooral voor ESD op de </w:t>
+      </w:r>
+      <w:proofErr w:type="spellStart"/>
+      <w:r>
+        <w:t>ground</w:t>
+      </w:r>
+      <w:proofErr w:type="spellEnd"/>
+      <w:r>
+        <w:t xml:space="preserve"> pin.</w:t>
+      </w:r>
+    </w:p>
+    <w:p>
+      <w:pPr>
         <w:pStyle w:val="Heading2"/>
       </w:pPr>
       <w:r>
+        <w:lastRenderedPageBreak/>
         <w:t>eFuse TPS26631</w:t>
       </w:r>
     </w:p>
@@ -2696,7 +3574,6 @@
       </w:pPr>
       <w:bookmarkStart w:id="15" w:name="_Toc65774312"/>
       <w:r>
-        <w:lastRenderedPageBreak/>
         <w:t>Spanning</w:t>
       </w:r>
       <w:r>
@@ -2751,13 +3628,29 @@
     </w:p>
     <w:p>
       <w:r>
-        <w:t>In s</w:t>
-      </w:r>
-      <w:r>
-        <w:t xml:space="preserve">pecs: </w:t>
-      </w:r>
-      <w:r>
-        <w:t>V(OVPR)= 1.2 V and V(UVLOR)= 1.2 V</w:t>
+        <w:t xml:space="preserve">In </w:t>
+      </w:r>
+      <w:proofErr w:type="spellStart"/>
+      <w:r>
+        <w:t>s</w:t>
+      </w:r>
+      <w:r>
+        <w:t>pecs</w:t>
+      </w:r>
+      <w:proofErr w:type="spellEnd"/>
+      <w:r>
+        <w:t xml:space="preserve">: </w:t>
+      </w:r>
+      <w:r>
+        <w:t xml:space="preserve">V(OVPR)= 1.2 V </w:t>
+      </w:r>
+      <w:proofErr w:type="spellStart"/>
+      <w:r>
+        <w:t>and</w:t>
+      </w:r>
+      <w:proofErr w:type="spellEnd"/>
+      <w:r>
+        <w:t xml:space="preserve"> V(UVLOR)= 1.2 V</w:t>
       </w:r>
     </w:p>
     <w:p>
@@ -3059,6 +3952,7 @@
     <w:p/>
     <w:p>
       <w:r>
+        <w:lastRenderedPageBreak/>
         <w:t>Bestaande enkele weerstanden</w:t>
       </w:r>
       <w:r>
@@ -3550,7 +4444,6 @@
             <w:rPr>
               <w:rFonts w:ascii="Cambria Math" w:hAnsi="Cambria Math"/>
             </w:rPr>
-            <w:lastRenderedPageBreak/>
             <m:t>R2=</m:t>
           </m:r>
           <m:d>
@@ -4162,6 +5055,7 @@
             <w:rPr>
               <w:rFonts w:ascii="Cambria Math" w:hAnsi="Cambria Math"/>
             </w:rPr>
+            <w:lastRenderedPageBreak/>
             <m:t>V</m:t>
           </m:r>
           <m:d>
@@ -4239,15 +5133,22 @@
       <w:r>
         <w:t xml:space="preserve">Bestaande enkele weerstanden alternatief </w:t>
       </w:r>
+      <w:proofErr w:type="spellStart"/>
       <w:r>
         <w:t>final</w:t>
       </w:r>
       <w:r>
         <w:t>l</w:t>
       </w:r>
-      <w:r>
-        <w:t xml:space="preserve"> recommended</w:t>
-      </w:r>
+      <w:proofErr w:type="spellEnd"/>
+      <w:r>
+        <w:t xml:space="preserve"> </w:t>
+      </w:r>
+      <w:proofErr w:type="spellStart"/>
+      <w:r>
+        <w:t>recommended</w:t>
+      </w:r>
+      <w:proofErr w:type="spellEnd"/>
       <w:r>
         <w:t xml:space="preserve"> E</w:t>
       </w:r>
@@ -4567,7 +5468,6 @@
             <w:rPr>
               <w:rFonts w:ascii="Cambria Math" w:hAnsi="Cambria Math"/>
             </w:rPr>
-            <w:lastRenderedPageBreak/>
             <m:t>R1+R2=</m:t>
           </m:r>
           <m:d>
@@ -5158,6 +6058,7 @@
         <w:rPr>
           <w:bCs w:val="0"/>
         </w:rPr>
+        <w:lastRenderedPageBreak/>
         <w:t>Stroom limiet</w:t>
       </w:r>
       <w:bookmarkEnd w:id="18"/>
@@ -5668,8 +6569,13 @@
         <w:pStyle w:val="Heading3"/>
       </w:pPr>
       <w:r>
-        <w:t>Power Good</w:t>
-      </w:r>
+        <w:t xml:space="preserve">Power </w:t>
+      </w:r>
+      <w:proofErr w:type="spellStart"/>
+      <w:r>
+        <w:t>Good</w:t>
+      </w:r>
+      <w:proofErr w:type="spellEnd"/>
     </w:p>
     <w:p>
       <w:r>
@@ -5780,9 +6686,11 @@
       <w:pPr>
         <w:pStyle w:val="Heading3"/>
       </w:pPr>
+      <w:proofErr w:type="spellStart"/>
       <w:r>
         <w:t>Optocoupler</w:t>
       </w:r>
+      <w:proofErr w:type="spellEnd"/>
     </w:p>
     <w:p>
       <w:pPr>
@@ -5960,8 +6868,37 @@
     </w:p>
     <w:p>
       <w:r>
-        <w:t>38/0.06 = 633.33ohm current limit analog opto coupler</w:t>
-      </w:r>
+        <w:t xml:space="preserve">38/0.06 = 633.33ohm </w:t>
+      </w:r>
+      <w:proofErr w:type="spellStart"/>
+      <w:r>
+        <w:t>current</w:t>
+      </w:r>
+      <w:proofErr w:type="spellEnd"/>
+      <w:r>
+        <w:t xml:space="preserve"> limit </w:t>
+      </w:r>
+      <w:proofErr w:type="spellStart"/>
+      <w:r>
+        <w:t>analog</w:t>
+      </w:r>
+      <w:proofErr w:type="spellEnd"/>
+      <w:r>
+        <w:t xml:space="preserve"> </w:t>
+      </w:r>
+      <w:proofErr w:type="spellStart"/>
+      <w:r>
+        <w:t>opto</w:t>
+      </w:r>
+      <w:proofErr w:type="spellEnd"/>
+      <w:r>
+        <w:t xml:space="preserve"> </w:t>
+      </w:r>
+      <w:proofErr w:type="spellStart"/>
+      <w:r>
+        <w:t>coupler</w:t>
+      </w:r>
+      <w:proofErr w:type="spellEnd"/>
     </w:p>
     <w:p>
       <w:pPr>
@@ -5983,43 +6920,7 @@
             <w:rPr>
               <w:rFonts w:ascii="Cambria Math" w:hAnsi="Cambria Math"/>
             </w:rPr>
-            <m:t xml:space="preserve">mid -&gt; </m:t>
-          </m:r>
-          <m:r>
-            <w:rPr>
-              <w:rFonts w:ascii="Cambria Math" w:hAnsi="Cambria Math"/>
-            </w:rPr>
-            <m:t>3.3</m:t>
-          </m:r>
-          <m:r>
-            <w:rPr>
-              <w:rFonts w:ascii="Cambria Math" w:hAnsi="Cambria Math"/>
-            </w:rPr>
-            <m:t>V -&gt;</m:t>
-          </m:r>
-          <m:r>
-            <w:rPr>
-              <w:rFonts w:ascii="Cambria Math" w:hAnsi="Cambria Math"/>
-            </w:rPr>
-            <m:t>3.3</m:t>
-          </m:r>
-          <m:r>
-            <w:rPr>
-              <w:rFonts w:ascii="Cambria Math" w:hAnsi="Cambria Math"/>
-            </w:rPr>
-            <m:t>V-1.3V=</m:t>
-          </m:r>
-          <m:r>
-            <w:rPr>
-              <w:rFonts w:ascii="Cambria Math" w:hAnsi="Cambria Math"/>
-            </w:rPr>
-            <m:t>2</m:t>
-          </m:r>
-          <m:r>
-            <w:rPr>
-              <w:rFonts w:ascii="Cambria Math" w:hAnsi="Cambria Math"/>
-            </w:rPr>
-            <m:t>V→</m:t>
+            <m:t>mid -&gt; 3.3V -&gt;3.3V-1.3V=2V→</m:t>
           </m:r>
           <m:f>
             <m:fPr>
@@ -6035,13 +6936,7 @@
                 <w:rPr>
                   <w:rFonts w:ascii="Cambria Math" w:hAnsi="Cambria Math"/>
                 </w:rPr>
-                <m:t>2</m:t>
-              </m:r>
-              <m:r>
-                <w:rPr>
-                  <w:rFonts w:ascii="Cambria Math" w:hAnsi="Cambria Math"/>
-                </w:rPr>
-                <m:t>V</m:t>
+                <m:t>2V</m:t>
               </m:r>
             </m:num>
             <m:den>
@@ -6057,19 +6952,7 @@
             <w:rPr>
               <w:rFonts w:ascii="Cambria Math" w:hAnsi="Cambria Math"/>
             </w:rPr>
-            <m:t>=</m:t>
-          </m:r>
-          <m:r>
-            <w:rPr>
-              <w:rFonts w:ascii="Cambria Math" w:hAnsi="Cambria Math"/>
-            </w:rPr>
-            <m:t>400</m:t>
-          </m:r>
-          <m:r>
-            <w:rPr>
-              <w:rFonts w:ascii="Cambria Math" w:hAnsi="Cambria Math"/>
-            </w:rPr>
-            <m:t>Ω</m:t>
+            <m:t>=400Ω</m:t>
           </m:r>
         </m:oMath>
       </m:oMathPara>

</xml_diff>

<commit_message>
software update LabVIEW en Arduino
</commit_message>
<xml_diff>
--- a/scriptie efuse 2021.docx
+++ b/scriptie efuse 2021.docx
@@ -1605,57 +1605,64 @@
       <w:pPr>
         <w:pStyle w:val="Heading1"/>
       </w:pPr>
-      <w:bookmarkStart w:id="5" w:name="_Toc163711465"/>
-      <w:bookmarkStart w:id="6" w:name="_Toc65774306"/>
       <w:r>
         <w:lastRenderedPageBreak/>
-        <w:t>Kop 1</w:t>
-      </w:r>
-      <w:bookmarkEnd w:id="5"/>
-      <w:bookmarkEnd w:id="6"/>
-    </w:p>
-    <w:p>
-      <w:pPr>
-        <w:pStyle w:val="Heading2"/>
-      </w:pPr>
-      <w:bookmarkStart w:id="7" w:name="_Toc163711466"/>
-      <w:bookmarkStart w:id="8" w:name="_Toc65774307"/>
-      <w:r>
-        <w:t>Kop 2</w:t>
-      </w:r>
-      <w:bookmarkEnd w:id="7"/>
-      <w:bookmarkEnd w:id="8"/>
-    </w:p>
-    <w:p>
-      <w:pPr>
-        <w:pStyle w:val="Heading3"/>
-      </w:pPr>
-      <w:bookmarkStart w:id="9" w:name="_Toc163711467"/>
-      <w:bookmarkStart w:id="10" w:name="_Toc65774308"/>
-      <w:r>
-        <w:t>Kop 3</w:t>
-      </w:r>
-      <w:bookmarkEnd w:id="9"/>
-      <w:bookmarkEnd w:id="10"/>
-    </w:p>
-    <w:p>
-      <w:pPr>
-        <w:pStyle w:val="Heading4"/>
-      </w:pPr>
-      <w:bookmarkStart w:id="11" w:name="_Toc163711468"/>
-      <w:bookmarkStart w:id="12" w:name="_Toc65774309"/>
-      <w:r>
-        <w:t>Kop 4</w:t>
-      </w:r>
-      <w:bookmarkEnd w:id="11"/>
-      <w:bookmarkEnd w:id="12"/>
-    </w:p>
-    <w:p>
-      <w:pPr>
-        <w:spacing w:after="0"/>
-      </w:pPr>
-      <w:r>
-        <w:br w:type="page"/>
+        <w:t>blokschema</w:t>
+      </w:r>
+    </w:p>
+    <w:p>
+      <w:r>
+        <w:rPr>
+          <w:noProof/>
+        </w:rPr>
+        <w:drawing>
+          <wp:inline distT="0" distB="0" distL="0" distR="0" wp14:anchorId="4DB59673" wp14:editId="5D70A5F4">
+            <wp:extent cx="5019675" cy="5552549"/>
+            <wp:effectExtent l="0" t="0" r="0" b="0"/>
+            <wp:docPr id="460" name="Picture 460"/>
+            <wp:cNvGraphicFramePr>
+              <a:graphicFrameLocks xmlns:a="http://schemas.openxmlformats.org/drawingml/2006/main" noChangeAspect="1"/>
+            </wp:cNvGraphicFramePr>
+            <a:graphic xmlns:a="http://schemas.openxmlformats.org/drawingml/2006/main">
+              <a:graphicData uri="http://schemas.openxmlformats.org/drawingml/2006/picture">
+                <pic:pic xmlns:pic="http://schemas.openxmlformats.org/drawingml/2006/picture">
+                  <pic:nvPicPr>
+                    <pic:cNvPr id="0" name="Picture 42"/>
+                    <pic:cNvPicPr>
+                      <a:picLocks noChangeAspect="1" noChangeArrowheads="1"/>
+                    </pic:cNvPicPr>
+                  </pic:nvPicPr>
+                  <pic:blipFill>
+                    <a:blip r:embed="rId12">
+                      <a:extLst>
+                        <a:ext uri="{28A0092B-C50C-407E-A947-70E740481C1C}">
+                          <a14:useLocalDpi xmlns:a14="http://schemas.microsoft.com/office/drawing/2010/main" val="0"/>
+                        </a:ext>
+                      </a:extLst>
+                    </a:blip>
+                    <a:srcRect/>
+                    <a:stretch>
+                      <a:fillRect/>
+                    </a:stretch>
+                  </pic:blipFill>
+                  <pic:spPr bwMode="auto">
+                    <a:xfrm>
+                      <a:off x="0" y="0"/>
+                      <a:ext cx="5027759" cy="5561491"/>
+                    </a:xfrm>
+                    <a:prstGeom prst="rect">
+                      <a:avLst/>
+                    </a:prstGeom>
+                    <a:noFill/>
+                    <a:ln>
+                      <a:noFill/>
+                    </a:ln>
+                  </pic:spPr>
+                </pic:pic>
+              </a:graphicData>
+            </a:graphic>
+          </wp:inline>
+        </w:drawing>
       </w:r>
     </w:p>
     <w:p>
@@ -1678,7 +1685,7 @@
       <w:proofErr w:type="spellEnd"/>
     </w:p>
     <w:p>
-      <w:bookmarkStart w:id="13" w:name="_Hlk67490108"/>
+      <w:bookmarkStart w:id="5" w:name="_Hlk67490108"/>
       <w:r>
         <w:t xml:space="preserve">Bruikbare </w:t>
       </w:r>
@@ -1743,11 +1750,9 @@
             <w:tcW w:w="1817" w:type="dxa"/>
           </w:tcPr>
           <w:p>
-            <w:proofErr w:type="spellStart"/>
             <w:r>
               <w:t>PlatformIO</w:t>
             </w:r>
-            <w:proofErr w:type="spellEnd"/>
           </w:p>
         </w:tc>
         <w:tc>
@@ -2259,18 +2264,13 @@
           </w:p>
         </w:tc>
       </w:tr>
-      <w:bookmarkEnd w:id="13"/>
+      <w:bookmarkEnd w:id="5"/>
     </w:tbl>
     <w:p/>
     <w:p>
       <w:r>
-        <w:t xml:space="preserve">Mijn keuze hier is </w:t>
-      </w:r>
-      <w:proofErr w:type="spellStart"/>
-      <w:r>
-        <w:t>PlatformIO</w:t>
-      </w:r>
-      <w:proofErr w:type="spellEnd"/>
+        <w:t>Mijn keuze hier is PlatformIO</w:t>
+      </w:r>
       <w:r>
         <w:t>. Heeft de meeste functionaliteit en is gratis.</w:t>
       </w:r>
@@ -2304,12 +2304,10 @@
       <w:pPr>
         <w:pStyle w:val="Heading4"/>
       </w:pPr>
-      <w:proofErr w:type="spellStart"/>
       <w:r>
         <w:lastRenderedPageBreak/>
         <w:t>Coils</w:t>
       </w:r>
-      <w:proofErr w:type="spellEnd"/>
     </w:p>
     <w:tbl>
       <w:tblPr>
@@ -2338,13 +2336,8 @@
             <w:tcW w:w="2004" w:type="dxa"/>
           </w:tcPr>
           <w:p>
-            <w:proofErr w:type="spellStart"/>
-            <w:r>
-              <w:t>Coil</w:t>
-            </w:r>
-            <w:proofErr w:type="spellEnd"/>
-            <w:r>
-              <w:t xml:space="preserve"> name</w:t>
+            <w:r>
+              <w:t>Coil name</w:t>
             </w:r>
           </w:p>
         </w:tc>
@@ -2354,12 +2347,13 @@
           </w:tcPr>
           <w:p>
             <w:proofErr w:type="spellStart"/>
-            <w:proofErr w:type="gramStart"/>
-            <w:r>
-              <w:t>function</w:t>
+            <w:r>
+              <w:t>F</w:t>
+            </w:r>
+            <w:r>
+              <w:t>unction</w:t>
             </w:r>
             <w:proofErr w:type="spellEnd"/>
-            <w:proofErr w:type="gramEnd"/>
           </w:p>
         </w:tc>
       </w:tr>
@@ -2452,10 +2446,7 @@
           </w:tcPr>
           <w:p>
             <w:r>
-              <w:t xml:space="preserve">LCL-class </w:t>
-            </w:r>
-            <w:r>
-              <w:t>2</w:t>
+              <w:t>LCL-class 2</w:t>
             </w:r>
           </w:p>
         </w:tc>
@@ -2465,19 +2456,7 @@
           </w:tcPr>
           <w:p>
             <w:r>
-              <w:t xml:space="preserve">Maximumstroom </w:t>
-            </w:r>
-            <w:r>
-              <w:t>2.8</w:t>
-            </w:r>
-            <w:r>
-              <w:t>A</w:t>
-            </w:r>
-            <w:r>
-              <w:t xml:space="preserve"> </w:t>
-            </w:r>
-            <w:r>
-              <w:t>spanning van 22V tot 38V</w:t>
+              <w:t>Maximumstroom 2.8A spanning van 22V tot 38V</w:t>
             </w:r>
           </w:p>
         </w:tc>
@@ -2499,10 +2478,7 @@
           </w:tcPr>
           <w:p>
             <w:r>
-              <w:t xml:space="preserve">LCL-class </w:t>
-            </w:r>
-            <w:r>
-              <w:t>3</w:t>
+              <w:t>LCL-class 3</w:t>
             </w:r>
           </w:p>
         </w:tc>
@@ -2512,19 +2488,7 @@
           </w:tcPr>
           <w:p>
             <w:r>
-              <w:t xml:space="preserve">Maximumstroom </w:t>
-            </w:r>
-            <w:r>
-              <w:t>4.2</w:t>
-            </w:r>
-            <w:r>
-              <w:t>A</w:t>
-            </w:r>
-            <w:r>
-              <w:t xml:space="preserve"> </w:t>
-            </w:r>
-            <w:r>
-              <w:t>spanning van 22V tot 38V</w:t>
+              <w:t>Maximumstroom 4.2A spanning van 22V tot 38V</w:t>
             </w:r>
           </w:p>
         </w:tc>
@@ -2588,10 +2552,7 @@
           </w:tcPr>
           <w:p>
             <w:r>
-              <w:t xml:space="preserve">Maximum spanning </w:t>
-            </w:r>
-            <w:r>
-              <w:t>5V</w:t>
+              <w:t>Maximum spanning 5V</w:t>
             </w:r>
           </w:p>
         </w:tc>
@@ -2658,14 +2619,184 @@
     </w:p>
     <w:p>
       <w:pPr>
+        <w:pStyle w:val="Heading4"/>
+      </w:pPr>
+      <w:proofErr w:type="spellStart"/>
+      <w:r>
+        <w:t>Inputs</w:t>
+      </w:r>
+      <w:proofErr w:type="spellEnd"/>
+    </w:p>
+    <w:p>
+      <w:r>
+        <w:t>…</w:t>
+      </w:r>
+    </w:p>
+    <w:p>
+      <w:pPr>
+        <w:pStyle w:val="Heading4"/>
+      </w:pPr>
+      <w:r>
+        <w:rPr>
+          <w:lang w:val="en-150"/>
+        </w:rPr>
+        <w:t>Finite</w:t>
+      </w:r>
+      <w:r>
+        <w:t xml:space="preserve"> state machine </w:t>
+      </w:r>
+      <w:proofErr w:type="spellStart"/>
+      <w:r>
+        <w:t>modbus</w:t>
+      </w:r>
+      <w:proofErr w:type="spellEnd"/>
+    </w:p>
+    <w:p>
+      <w:r>
+        <w:rPr>
+          <w:bCs w:val="0"/>
+          <w:noProof/>
+        </w:rPr>
+        <w:drawing>
+          <wp:inline distT="0" distB="0" distL="0" distR="0" wp14:anchorId="6B3AA5FC" wp14:editId="220560E1">
+            <wp:extent cx="5652135" cy="3345815"/>
+            <wp:effectExtent l="0" t="0" r="5715" b="6985"/>
+            <wp:docPr id="6" name="Picture 6"/>
+            <wp:cNvGraphicFramePr>
+              <a:graphicFrameLocks xmlns:a="http://schemas.openxmlformats.org/drawingml/2006/main" noChangeAspect="1"/>
+            </wp:cNvGraphicFramePr>
+            <a:graphic xmlns:a="http://schemas.openxmlformats.org/drawingml/2006/main">
+              <a:graphicData uri="http://schemas.openxmlformats.org/drawingml/2006/picture">
+                <pic:pic xmlns:pic="http://schemas.openxmlformats.org/drawingml/2006/picture">
+                  <pic:nvPicPr>
+                    <pic:cNvPr id="0" name="Picture 1"/>
+                    <pic:cNvPicPr>
+                      <a:picLocks noChangeAspect="1" noChangeArrowheads="1"/>
+                    </pic:cNvPicPr>
+                  </pic:nvPicPr>
+                  <pic:blipFill>
+                    <a:blip r:embed="rId13">
+                      <a:extLst>
+                        <a:ext uri="{28A0092B-C50C-407E-A947-70E740481C1C}">
+                          <a14:useLocalDpi xmlns:a14="http://schemas.microsoft.com/office/drawing/2010/main" val="0"/>
+                        </a:ext>
+                      </a:extLst>
+                    </a:blip>
+                    <a:srcRect/>
+                    <a:stretch>
+                      <a:fillRect/>
+                    </a:stretch>
+                  </pic:blipFill>
+                  <pic:spPr bwMode="auto">
+                    <a:xfrm>
+                      <a:off x="0" y="0"/>
+                      <a:ext cx="5652135" cy="3345815"/>
+                    </a:xfrm>
+                    <a:prstGeom prst="rect">
+                      <a:avLst/>
+                    </a:prstGeom>
+                    <a:noFill/>
+                    <a:ln>
+                      <a:noFill/>
+                    </a:ln>
+                  </pic:spPr>
+                </pic:pic>
+              </a:graphicData>
+            </a:graphic>
+          </wp:inline>
+        </w:drawing>
+      </w:r>
+    </w:p>
+    <w:p>
+      <w:pPr>
+        <w:pStyle w:val="Heading4"/>
+      </w:pPr>
+      <w:r>
+        <w:lastRenderedPageBreak/>
+        <w:t xml:space="preserve">Control </w:t>
+      </w:r>
+      <w:proofErr w:type="spellStart"/>
+      <w:r>
+        <w:t>and</w:t>
+      </w:r>
+      <w:proofErr w:type="spellEnd"/>
+      <w:r>
+        <w:t xml:space="preserve"> </w:t>
+      </w:r>
+      <w:proofErr w:type="spellStart"/>
+      <w:r>
+        <w:t>wait</w:t>
+      </w:r>
+      <w:proofErr w:type="spellEnd"/>
+      <w:r>
+        <w:t xml:space="preserve"> flowchart</w:t>
+      </w:r>
+    </w:p>
+    <w:p>
+      <w:r>
+        <w:rPr>
+          <w:noProof/>
+        </w:rPr>
+        <w:drawing>
+          <wp:inline distT="0" distB="0" distL="0" distR="0" wp14:anchorId="0E0EB7B1" wp14:editId="12F4F1DB">
+            <wp:extent cx="3474143" cy="8391525"/>
+            <wp:effectExtent l="0" t="0" r="0" b="0"/>
+            <wp:docPr id="7" name="Picture 7"/>
+            <wp:cNvGraphicFramePr>
+              <a:graphicFrameLocks xmlns:a="http://schemas.openxmlformats.org/drawingml/2006/main" noChangeAspect="1"/>
+            </wp:cNvGraphicFramePr>
+            <a:graphic xmlns:a="http://schemas.openxmlformats.org/drawingml/2006/main">
+              <a:graphicData uri="http://schemas.openxmlformats.org/drawingml/2006/picture">
+                <pic:pic xmlns:pic="http://schemas.openxmlformats.org/drawingml/2006/picture">
+                  <pic:nvPicPr>
+                    <pic:cNvPr id="0" name="Picture 3"/>
+                    <pic:cNvPicPr>
+                      <a:picLocks noChangeAspect="1" noChangeArrowheads="1"/>
+                    </pic:cNvPicPr>
+                  </pic:nvPicPr>
+                  <pic:blipFill>
+                    <a:blip r:embed="rId14">
+                      <a:extLst>
+                        <a:ext uri="{28A0092B-C50C-407E-A947-70E740481C1C}">
+                          <a14:useLocalDpi xmlns:a14="http://schemas.microsoft.com/office/drawing/2010/main" val="0"/>
+                        </a:ext>
+                      </a:extLst>
+                    </a:blip>
+                    <a:srcRect/>
+                    <a:stretch>
+                      <a:fillRect/>
+                    </a:stretch>
+                  </pic:blipFill>
+                  <pic:spPr bwMode="auto">
+                    <a:xfrm>
+                      <a:off x="0" y="0"/>
+                      <a:ext cx="3474787" cy="8393081"/>
+                    </a:xfrm>
+                    <a:prstGeom prst="rect">
+                      <a:avLst/>
+                    </a:prstGeom>
+                    <a:noFill/>
+                    <a:ln>
+                      <a:noFill/>
+                    </a:ln>
+                  </pic:spPr>
+                </pic:pic>
+              </a:graphicData>
+            </a:graphic>
+          </wp:inline>
+        </w:drawing>
+      </w:r>
+    </w:p>
+    <w:p>
+      <w:pPr>
         <w:pStyle w:val="Heading1"/>
       </w:pPr>
-      <w:bookmarkStart w:id="14" w:name="_Toc65774310"/>
+      <w:bookmarkStart w:id="6" w:name="_Toc65774310"/>
       <w:r>
         <w:lastRenderedPageBreak/>
         <w:t>Hardware</w:t>
       </w:r>
-      <w:bookmarkEnd w:id="14"/>
+      <w:bookmarkEnd w:id="6"/>
     </w:p>
     <w:p>
       <w:pPr>
@@ -2682,12 +2813,12 @@
       <w:pPr>
         <w:pStyle w:val="Heading3"/>
       </w:pPr>
-      <w:bookmarkStart w:id="15" w:name="_Toc65774311"/>
+      <w:bookmarkStart w:id="7" w:name="_Toc65774311"/>
       <w:proofErr w:type="gramStart"/>
       <w:r>
         <w:t>eFuse</w:t>
       </w:r>
-      <w:bookmarkEnd w:id="15"/>
+      <w:bookmarkEnd w:id="7"/>
       <w:proofErr w:type="gramEnd"/>
     </w:p>
     <w:tbl>
@@ -3937,7 +4068,7 @@
                     <pic:cNvPicPr/>
                   </pic:nvPicPr>
                   <pic:blipFill>
-                    <a:blip r:embed="rId12"/>
+                    <a:blip r:embed="rId15"/>
                     <a:stretch>
                       <a:fillRect/>
                     </a:stretch>
@@ -3962,7 +4093,7 @@
       <w:pPr>
         <w:pStyle w:val="Heading3"/>
       </w:pPr>
-      <w:bookmarkStart w:id="16" w:name="_Toc65774312"/>
+      <w:bookmarkStart w:id="8" w:name="_Toc65774312"/>
       <w:r>
         <w:t>Spanning</w:t>
       </w:r>
@@ -3972,7 +4103,7 @@
       <w:r>
         <w:t xml:space="preserve"> instellingen</w:t>
       </w:r>
-      <w:bookmarkEnd w:id="16"/>
+      <w:bookmarkEnd w:id="8"/>
     </w:p>
     <w:p>
       <w:r>
@@ -3995,7 +4126,7 @@
                     <pic:cNvPicPr/>
                   </pic:nvPicPr>
                   <pic:blipFill>
-                    <a:blip r:embed="rId13"/>
+                    <a:blip r:embed="rId16"/>
                     <a:stretch>
                       <a:fillRect/>
                     </a:stretch>
@@ -4044,11 +4175,11 @@
       <w:pPr>
         <w:pStyle w:val="Heading4"/>
       </w:pPr>
-      <w:bookmarkStart w:id="17" w:name="_Toc65774313"/>
+      <w:bookmarkStart w:id="9" w:name="_Toc65774313"/>
       <w:r>
         <w:t>LCL-classes</w:t>
       </w:r>
-      <w:bookmarkEnd w:id="17"/>
+      <w:bookmarkEnd w:id="9"/>
     </w:p>
     <w:p>
       <w:r>
@@ -5763,11 +5894,11 @@
       <w:pPr>
         <w:pStyle w:val="Heading4"/>
       </w:pPr>
-      <w:bookmarkStart w:id="18" w:name="_Toc65774314"/>
+      <w:bookmarkStart w:id="10" w:name="_Toc65774314"/>
       <w:r>
         <w:t>Extra instelpunten</w:t>
       </w:r>
-      <w:bookmarkEnd w:id="18"/>
+      <w:bookmarkEnd w:id="10"/>
     </w:p>
     <w:p>
       <w:r>
@@ -6419,7 +6550,7 @@
           <w:bCs w:val="0"/>
         </w:rPr>
       </w:pPr>
-      <w:bookmarkStart w:id="19" w:name="_Toc65774315"/>
+      <w:bookmarkStart w:id="11" w:name="_Toc65774315"/>
       <w:r>
         <w:rPr>
           <w:bCs w:val="0"/>
@@ -6427,7 +6558,7 @@
         <w:lastRenderedPageBreak/>
         <w:t>Stroom limiet</w:t>
       </w:r>
-      <w:bookmarkEnd w:id="19"/>
+      <w:bookmarkEnd w:id="11"/>
       <w:r>
         <w:rPr>
           <w:bCs w:val="0"/>
@@ -6456,7 +6587,7 @@
                     <pic:cNvPicPr/>
                   </pic:nvPicPr>
                   <pic:blipFill>
-                    <a:blip r:embed="rId14"/>
+                    <a:blip r:embed="rId17"/>
                     <a:stretch>
                       <a:fillRect/>
                     </a:stretch>
@@ -6481,11 +6612,11 @@
       <w:pPr>
         <w:pStyle w:val="Heading4"/>
       </w:pPr>
-      <w:bookmarkStart w:id="20" w:name="_Toc65774316"/>
+      <w:bookmarkStart w:id="12" w:name="_Toc65774316"/>
       <w:r>
         <w:t>Class1</w:t>
       </w:r>
-      <w:bookmarkEnd w:id="20"/>
+      <w:bookmarkEnd w:id="12"/>
     </w:p>
     <w:p>
       <m:oMathPara>
@@ -6627,7 +6758,7 @@
       <w:pPr>
         <w:pStyle w:val="Heading4"/>
       </w:pPr>
-      <w:bookmarkStart w:id="21" w:name="_Toc65774317"/>
+      <w:bookmarkStart w:id="13" w:name="_Toc65774317"/>
       <w:r>
         <w:t>Cl</w:t>
       </w:r>
@@ -6640,7 +6771,7 @@
       <w:r>
         <w:t>2</w:t>
       </w:r>
-      <w:bookmarkEnd w:id="21"/>
+      <w:bookmarkEnd w:id="13"/>
     </w:p>
     <w:p>
       <m:oMathPara>
@@ -6785,11 +6916,11 @@
       <w:pPr>
         <w:pStyle w:val="Heading4"/>
       </w:pPr>
-      <w:bookmarkStart w:id="22" w:name="_Toc65774318"/>
+      <w:bookmarkStart w:id="14" w:name="_Toc65774318"/>
       <w:r>
         <w:t>Class 3</w:t>
       </w:r>
-      <w:bookmarkEnd w:id="22"/>
+      <w:bookmarkEnd w:id="14"/>
     </w:p>
     <w:p>
       <m:oMathPara>
@@ -6964,7 +7095,7 @@
                     <pic:cNvPicPr/>
                   </pic:nvPicPr>
                   <pic:blipFill>
-                    <a:blip r:embed="rId15"/>
+                    <a:blip r:embed="rId18"/>
                     <a:stretch>
                       <a:fillRect/>
                     </a:stretch>
@@ -7050,13 +7181,16 @@
     </w:p>
     <w:p>
       <w:pPr>
-        <w:pStyle w:val="Heading3"/>
+        <w:pStyle w:val="Heading2"/>
       </w:pPr>
       <w:proofErr w:type="spellStart"/>
       <w:r>
         <w:t>Optocoupler</w:t>
       </w:r>
       <w:proofErr w:type="spellEnd"/>
+      <w:r>
+        <w:t xml:space="preserve"> voorschakel weerstand</w:t>
+      </w:r>
     </w:p>
     <w:p>
       <w:pPr>
@@ -7354,9 +7488,94 @@
     </w:p>
     <w:p>
       <w:pPr>
+        <w:pStyle w:val="ListParagraph"/>
+        <w:numPr>
+          <w:ilvl w:val="0"/>
+          <w:numId w:val="22"/>
+        </w:numPr>
+      </w:pPr>
+      <w:r>
+        <w:t>LCL-klasse 1,2 en 3</w:t>
+      </w:r>
+      <w:r>
+        <w:t>.</w:t>
+      </w:r>
+    </w:p>
+    <w:p>
+      <w:pPr>
+        <w:pStyle w:val="ListParagraph"/>
+        <w:numPr>
+          <w:ilvl w:val="0"/>
+          <w:numId w:val="22"/>
+        </w:numPr>
+      </w:pPr>
+      <w:r>
+        <w:t xml:space="preserve">Output </w:t>
+      </w:r>
+      <w:r>
+        <w:rPr>
+          <w:lang w:val="en-150"/>
+        </w:rPr>
+        <w:t>relay</w:t>
+      </w:r>
+      <w:r>
+        <w:t>.</w:t>
+      </w:r>
+    </w:p>
+    <w:p>
+      <w:pPr>
+        <w:pStyle w:val="ListParagraph"/>
+        <w:numPr>
+          <w:ilvl w:val="0"/>
+          <w:numId w:val="22"/>
+        </w:numPr>
+      </w:pPr>
+      <w:r>
+        <w:t>Spanning</w:t>
+      </w:r>
+      <w:r>
+        <w:t xml:space="preserve"> instelling voor 5</w:t>
+      </w:r>
+      <w:r>
+        <w:t>V</w:t>
+      </w:r>
+      <w:r>
+        <w:t>,12</w:t>
+      </w:r>
+      <w:r>
+        <w:t>V</w:t>
+      </w:r>
+      <w:r>
+        <w:t xml:space="preserve"> en 22</w:t>
+      </w:r>
+      <w:r>
+        <w:t>V</w:t>
+      </w:r>
+      <w:r>
+        <w:t xml:space="preserve"> tot 38V</w:t>
+      </w:r>
+      <w:r>
+        <w:t>.</w:t>
+      </w:r>
+    </w:p>
+    <w:p>
+      <w:pPr>
+        <w:pStyle w:val="ListParagraph"/>
+        <w:numPr>
+          <w:ilvl w:val="0"/>
+          <w:numId w:val="22"/>
+        </w:numPr>
+      </w:pPr>
+      <w:r>
+        <w:t>Aanstuur baar met headers</w:t>
+      </w:r>
+    </w:p>
+    <w:p>
+      <w:pPr>
         <w:pStyle w:val="Heading3"/>
       </w:pPr>
       <w:r>
+        <w:lastRenderedPageBreak/>
         <w:t>Schema’s</w:t>
       </w:r>
     </w:p>
@@ -7365,6 +7584,9 @@
         <w:t xml:space="preserve"> </w:t>
       </w:r>
       <w:r>
+        <w:rPr>
+          <w:noProof/>
+        </w:rPr>
         <w:drawing>
           <wp:inline distT="0" distB="0" distL="0" distR="0" wp14:anchorId="45FA9A14" wp14:editId="695DAF8D">
             <wp:extent cx="5652135" cy="2796540"/>
@@ -7381,7 +7603,7 @@
                     <pic:cNvPicPr/>
                   </pic:nvPicPr>
                   <pic:blipFill>
-                    <a:blip r:embed="rId16"/>
+                    <a:blip r:embed="rId19"/>
                     <a:stretch>
                       <a:fillRect/>
                     </a:stretch>
@@ -7403,6 +7625,45 @@
       </w:r>
     </w:p>
     <w:p>
+      <w:r>
+        <w:drawing>
+          <wp:inline distT="0" distB="0" distL="0" distR="0" wp14:anchorId="5CF2EF60" wp14:editId="367DB0AA">
+            <wp:extent cx="5652135" cy="4116705"/>
+            <wp:effectExtent l="0" t="0" r="5715" b="0"/>
+            <wp:docPr id="457" name="Picture 457"/>
+            <wp:cNvGraphicFramePr>
+              <a:graphicFrameLocks xmlns:a="http://schemas.openxmlformats.org/drawingml/2006/main" noChangeAspect="1"/>
+            </wp:cNvGraphicFramePr>
+            <a:graphic xmlns:a="http://schemas.openxmlformats.org/drawingml/2006/main">
+              <a:graphicData uri="http://schemas.openxmlformats.org/drawingml/2006/picture">
+                <pic:pic xmlns:pic="http://schemas.openxmlformats.org/drawingml/2006/picture">
+                  <pic:nvPicPr>
+                    <pic:cNvPr id="1" name=""/>
+                    <pic:cNvPicPr/>
+                  </pic:nvPicPr>
+                  <pic:blipFill>
+                    <a:blip r:embed="rId20"/>
+                    <a:stretch>
+                      <a:fillRect/>
+                    </a:stretch>
+                  </pic:blipFill>
+                  <pic:spPr>
+                    <a:xfrm>
+                      <a:off x="0" y="0"/>
+                      <a:ext cx="5652135" cy="4116705"/>
+                    </a:xfrm>
+                    <a:prstGeom prst="rect">
+                      <a:avLst/>
+                    </a:prstGeom>
+                  </pic:spPr>
+                </pic:pic>
+              </a:graphicData>
+            </a:graphic>
+          </wp:inline>
+        </w:drawing>
+      </w:r>
+    </w:p>
+    <w:p>
       <w:pPr>
         <w:pStyle w:val="Heading3"/>
       </w:pPr>
@@ -7413,6 +7674,9 @@
     </w:p>
     <w:p>
       <w:r>
+        <w:rPr>
+          <w:noProof/>
+        </w:rPr>
         <w:drawing>
           <wp:inline distT="0" distB="0" distL="0" distR="0" wp14:anchorId="5E778E33" wp14:editId="1ED3EE5B">
             <wp:extent cx="5652135" cy="3547745"/>
@@ -7443,7 +7707,7 @@
                     </pic:cNvPicPr>
                   </pic:nvPicPr>
                   <pic:blipFill>
-                    <a:blip r:embed="rId17">
+                    <a:blip r:embed="rId21">
                       <a:extLst>
                         <a:ext uri="{28A0092B-C50C-407E-A947-70E740481C1C}">
                           <a14:useLocalDpi xmlns:a14="http://schemas.microsoft.com/office/drawing/2010/main" val="0"/>
@@ -7470,6 +7734,9 @@
         </w:drawing>
       </w:r>
       <w:r>
+        <w:rPr>
+          <w:noProof/>
+        </w:rPr>
         <w:drawing>
           <wp:inline distT="0" distB="0" distL="0" distR="0" wp14:anchorId="62A6B5C3" wp14:editId="3C3568B4">
             <wp:extent cx="5652135" cy="3547745"/>
@@ -7500,7 +7767,7 @@
                     </pic:cNvPicPr>
                   </pic:nvPicPr>
                   <pic:blipFill>
-                    <a:blip r:embed="rId18">
+                    <a:blip r:embed="rId22">
                       <a:extLst>
                         <a:ext uri="{28A0092B-C50C-407E-A947-70E740481C1C}">
                           <a14:useLocalDpi xmlns:a14="http://schemas.microsoft.com/office/drawing/2010/main" val="0"/>
@@ -7534,20 +7801,20 @@
           <w:color w:val="FFFFFF" w:themeColor="background1"/>
         </w:rPr>
       </w:pPr>
-      <w:bookmarkStart w:id="23" w:name="_Toc163711469"/>
-      <w:bookmarkStart w:id="24" w:name="_Toc65774319"/>
+      <w:bookmarkStart w:id="15" w:name="_Toc163711469"/>
+      <w:bookmarkStart w:id="16" w:name="_Toc65774319"/>
       <w:r>
         <w:lastRenderedPageBreak/>
         <w:t>besluit</w:t>
       </w:r>
-      <w:bookmarkEnd w:id="23"/>
+      <w:bookmarkEnd w:id="15"/>
       <w:r>
         <w:rPr>
           <w:color w:val="FFFFFF" w:themeColor="background1"/>
         </w:rPr>
         <w:t>….</w:t>
       </w:r>
-      <w:bookmarkEnd w:id="24"/>
+      <w:bookmarkEnd w:id="16"/>
     </w:p>
     <w:p>
       <w:r>
@@ -7558,18 +7825,18 @@
       <w:pPr>
         <w:pStyle w:val="Kopzondernummer"/>
       </w:pPr>
-      <w:bookmarkStart w:id="25" w:name="_Toc163711470"/>
-      <w:bookmarkStart w:id="26" w:name="_Toc65774320"/>
+      <w:bookmarkStart w:id="17" w:name="_Toc163711470"/>
+      <w:bookmarkStart w:id="18" w:name="_Toc65774320"/>
       <w:r>
         <w:lastRenderedPageBreak/>
         <w:t>Literatuurlijst</w:t>
       </w:r>
-      <w:bookmarkEnd w:id="25"/>
-      <w:bookmarkEnd w:id="26"/>
+      <w:bookmarkEnd w:id="17"/>
+      <w:bookmarkEnd w:id="18"/>
     </w:p>
     <w:p/>
     <w:sectPr>
-      <w:headerReference w:type="default" r:id="rId19"/>
+      <w:headerReference w:type="default" r:id="rId23"/>
       <w:pgSz w:w="11906" w:h="16838" w:code="9"/>
       <w:pgMar w:top="1134" w:right="1134" w:bottom="1134" w:left="1871" w:header="709" w:footer="709" w:gutter="0"/>
       <w:pgNumType w:start="3"/>
@@ -9252,6 +9519,119 @@
     </w:lvl>
   </w:abstractNum>
   <w:abstractNum w:abstractNumId="17" w15:restartNumberingAfterBreak="0">
+    <w:nsid w:val="72021548"/>
+    <w:multiLevelType w:val="hybridMultilevel"/>
+    <w:tmpl w:val="269EE906"/>
+    <w:lvl w:ilvl="0" w:tplc="10000001">
+      <w:start w:val="1"/>
+      <w:numFmt w:val="bullet"/>
+      <w:lvlText w:val=""/>
+      <w:lvlJc w:val="left"/>
+      <w:pPr>
+        <w:ind w:left="720" w:hanging="360"/>
+      </w:pPr>
+      <w:rPr>
+        <w:rFonts w:ascii="Symbol" w:hAnsi="Symbol" w:hint="default"/>
+      </w:rPr>
+    </w:lvl>
+    <w:lvl w:ilvl="1" w:tplc="10000003" w:tentative="1">
+      <w:start w:val="1"/>
+      <w:numFmt w:val="bullet"/>
+      <w:lvlText w:val="o"/>
+      <w:lvlJc w:val="left"/>
+      <w:pPr>
+        <w:ind w:left="1440" w:hanging="360"/>
+      </w:pPr>
+      <w:rPr>
+        <w:rFonts w:ascii="Courier New" w:hAnsi="Courier New" w:cs="Courier New" w:hint="default"/>
+      </w:rPr>
+    </w:lvl>
+    <w:lvl w:ilvl="2" w:tplc="10000005" w:tentative="1">
+      <w:start w:val="1"/>
+      <w:numFmt w:val="bullet"/>
+      <w:lvlText w:val=""/>
+      <w:lvlJc w:val="left"/>
+      <w:pPr>
+        <w:ind w:left="2160" w:hanging="360"/>
+      </w:pPr>
+      <w:rPr>
+        <w:rFonts w:ascii="Wingdings" w:hAnsi="Wingdings" w:hint="default"/>
+      </w:rPr>
+    </w:lvl>
+    <w:lvl w:ilvl="3" w:tplc="10000001" w:tentative="1">
+      <w:start w:val="1"/>
+      <w:numFmt w:val="bullet"/>
+      <w:lvlText w:val=""/>
+      <w:lvlJc w:val="left"/>
+      <w:pPr>
+        <w:ind w:left="2880" w:hanging="360"/>
+      </w:pPr>
+      <w:rPr>
+        <w:rFonts w:ascii="Symbol" w:hAnsi="Symbol" w:hint="default"/>
+      </w:rPr>
+    </w:lvl>
+    <w:lvl w:ilvl="4" w:tplc="10000003" w:tentative="1">
+      <w:start w:val="1"/>
+      <w:numFmt w:val="bullet"/>
+      <w:lvlText w:val="o"/>
+      <w:lvlJc w:val="left"/>
+      <w:pPr>
+        <w:ind w:left="3600" w:hanging="360"/>
+      </w:pPr>
+      <w:rPr>
+        <w:rFonts w:ascii="Courier New" w:hAnsi="Courier New" w:cs="Courier New" w:hint="default"/>
+      </w:rPr>
+    </w:lvl>
+    <w:lvl w:ilvl="5" w:tplc="10000005" w:tentative="1">
+      <w:start w:val="1"/>
+      <w:numFmt w:val="bullet"/>
+      <w:lvlText w:val=""/>
+      <w:lvlJc w:val="left"/>
+      <w:pPr>
+        <w:ind w:left="4320" w:hanging="360"/>
+      </w:pPr>
+      <w:rPr>
+        <w:rFonts w:ascii="Wingdings" w:hAnsi="Wingdings" w:hint="default"/>
+      </w:rPr>
+    </w:lvl>
+    <w:lvl w:ilvl="6" w:tplc="10000001" w:tentative="1">
+      <w:start w:val="1"/>
+      <w:numFmt w:val="bullet"/>
+      <w:lvlText w:val=""/>
+      <w:lvlJc w:val="left"/>
+      <w:pPr>
+        <w:ind w:left="5040" w:hanging="360"/>
+      </w:pPr>
+      <w:rPr>
+        <w:rFonts w:ascii="Symbol" w:hAnsi="Symbol" w:hint="default"/>
+      </w:rPr>
+    </w:lvl>
+    <w:lvl w:ilvl="7" w:tplc="10000003" w:tentative="1">
+      <w:start w:val="1"/>
+      <w:numFmt w:val="bullet"/>
+      <w:lvlText w:val="o"/>
+      <w:lvlJc w:val="left"/>
+      <w:pPr>
+        <w:ind w:left="5760" w:hanging="360"/>
+      </w:pPr>
+      <w:rPr>
+        <w:rFonts w:ascii="Courier New" w:hAnsi="Courier New" w:cs="Courier New" w:hint="default"/>
+      </w:rPr>
+    </w:lvl>
+    <w:lvl w:ilvl="8" w:tplc="10000005" w:tentative="1">
+      <w:start w:val="1"/>
+      <w:numFmt w:val="bullet"/>
+      <w:lvlText w:val=""/>
+      <w:lvlJc w:val="left"/>
+      <w:pPr>
+        <w:ind w:left="6480" w:hanging="360"/>
+      </w:pPr>
+      <w:rPr>
+        <w:rFonts w:ascii="Wingdings" w:hAnsi="Wingdings" w:hint="default"/>
+      </w:rPr>
+    </w:lvl>
+  </w:abstractNum>
+  <w:abstractNum w:abstractNumId="18" w15:restartNumberingAfterBreak="0">
     <w:nsid w:val="77206382"/>
     <w:multiLevelType w:val="multilevel"/>
     <w:tmpl w:val="0413001D"/>
@@ -9364,7 +9744,7 @@
       </w:pPr>
     </w:lvl>
   </w:abstractNum>
-  <w:abstractNum w:abstractNumId="18" w15:restartNumberingAfterBreak="0">
+  <w:abstractNum w:abstractNumId="19" w15:restartNumberingAfterBreak="0">
     <w:nsid w:val="7E6C37A4"/>
     <w:multiLevelType w:val="singleLevel"/>
     <w:tmpl w:val="0413000F"/>
@@ -9412,7 +9792,7 @@
     <w:abstractNumId w:val="13"/>
   </w:num>
   <w:num w:numId="11">
-    <w:abstractNumId w:val="18"/>
+    <w:abstractNumId w:val="19"/>
   </w:num>
   <w:num w:numId="12">
     <w:abstractNumId w:val="15"/>
@@ -9439,10 +9819,13 @@
     <w:abstractNumId w:val="16"/>
   </w:num>
   <w:num w:numId="20">
-    <w:abstractNumId w:val="17"/>
+    <w:abstractNumId w:val="18"/>
   </w:num>
   <w:num w:numId="21">
     <w:abstractNumId w:val="4"/>
+  </w:num>
+  <w:num w:numId="22">
+    <w:abstractNumId w:val="17"/>
   </w:num>
 </w:numbering>
 </file>
@@ -9967,6 +10350,7 @@
   <w:style w:type="character" w:default="1" w:styleId="DefaultParagraphFont">
     <w:name w:val="Default Paragraph Font"/>
     <w:uiPriority w:val="1"/>
+    <w:semiHidden/>
     <w:unhideWhenUsed/>
   </w:style>
   <w:style w:type="table" w:default="1" w:styleId="TableNormal">
@@ -10604,6 +10988,17 @@
       <w:color w:val="808080"/>
     </w:rPr>
   </w:style>
+  <w:style w:type="paragraph" w:styleId="ListParagraph">
+    <w:name w:val="List Paragraph"/>
+    <w:basedOn w:val="Normal"/>
+    <w:uiPriority w:val="34"/>
+    <w:qFormat/>
+    <w:rsid w:val="00E602E7"/>
+    <w:pPr>
+      <w:ind w:left="720"/>
+      <w:contextualSpacing/>
+    </w:pPr>
+  </w:style>
 </w:styles>
 </file>
 

</xml_diff>